<commit_message>
Big update to baseline diagram and RTL to match the document.
</commit_message>
<xml_diff>
--- a/vp/baseline/doc/baseline_specification.docx
+++ b/vp/baseline/doc/baseline_specification.docx
@@ -160,19 +160,19 @@
               <w:spacing w:line="360" w:lineRule="auto"/>
               <w:jc w:val="left"/>
               <w:rPr>
+                <w:rFonts w:ascii="Times New Roman" w:hAnsi="Times New Roman" w:cs="Times New Roman"/>
+                <w:sz w:val="24"/>
+                <w:szCs w:val="28"/>
+                <w:lang w:val="en-CA"/>
+              </w:rPr>
+            </w:pPr>
+            <w:r>
+              <w:rPr>
                 <w:rFonts w:ascii="Times New Roman" w:hAnsi="Times New Roman" w:cs="Times New Roman" w:hint="eastAsia"/>
                 <w:sz w:val="24"/>
                 <w:szCs w:val="28"/>
                 <w:lang w:val="en-CA"/>
               </w:rPr>
-            </w:pPr>
-            <w:r>
-              <w:rPr>
-                <w:rFonts w:ascii="Times New Roman" w:hAnsi="Times New Roman" w:cs="Times New Roman" w:hint="eastAsia"/>
-                <w:sz w:val="24"/>
-                <w:szCs w:val="28"/>
-                <w:lang w:val="en-CA"/>
-              </w:rPr>
               <w:t>R</w:t>
             </w:r>
             <w:r>
@@ -195,7 +195,7 @@
               <w:spacing w:line="360" w:lineRule="auto"/>
               <w:jc w:val="left"/>
               <w:rPr>
-                <w:rFonts w:ascii="Times New Roman" w:hAnsi="Times New Roman" w:cs="Times New Roman" w:hint="eastAsia"/>
+                <w:rFonts w:ascii="Times New Roman" w:hAnsi="Times New Roman" w:cs="Times New Roman"/>
                 <w:sz w:val="24"/>
                 <w:szCs w:val="28"/>
                 <w:lang w:val="en-CA"/>
@@ -232,19 +232,19 @@
               <w:spacing w:line="360" w:lineRule="auto"/>
               <w:jc w:val="left"/>
               <w:rPr>
+                <w:rFonts w:ascii="Times New Roman" w:hAnsi="Times New Roman" w:cs="Times New Roman"/>
+                <w:sz w:val="24"/>
+                <w:szCs w:val="28"/>
+                <w:lang w:val="en-CA"/>
+              </w:rPr>
+            </w:pPr>
+            <w:r>
+              <w:rPr>
                 <w:rFonts w:ascii="Times New Roman" w:hAnsi="Times New Roman" w:cs="Times New Roman" w:hint="eastAsia"/>
                 <w:sz w:val="24"/>
                 <w:szCs w:val="28"/>
                 <w:lang w:val="en-CA"/>
               </w:rPr>
-            </w:pPr>
-            <w:r>
-              <w:rPr>
-                <w:rFonts w:ascii="Times New Roman" w:hAnsi="Times New Roman" w:cs="Times New Roman" w:hint="eastAsia"/>
-                <w:sz w:val="24"/>
-                <w:szCs w:val="28"/>
-                <w:lang w:val="en-CA"/>
-              </w:rPr>
               <w:t>1</w:t>
             </w:r>
             <w:r>
@@ -267,7 +267,7 @@
               <w:spacing w:line="360" w:lineRule="auto"/>
               <w:jc w:val="left"/>
               <w:rPr>
-                <w:rFonts w:ascii="Times New Roman" w:hAnsi="Times New Roman" w:cs="Times New Roman" w:hint="eastAsia"/>
+                <w:rFonts w:ascii="Times New Roman" w:hAnsi="Times New Roman" w:cs="Times New Roman"/>
                 <w:sz w:val="24"/>
                 <w:szCs w:val="28"/>
                 <w:lang w:val="en-CA"/>
@@ -300,7 +300,7 @@
         <w:spacing w:line="360" w:lineRule="auto"/>
         <w:jc w:val="left"/>
         <w:rPr>
-          <w:rFonts w:ascii="Times New Roman" w:hAnsi="Times New Roman" w:cs="Times New Roman" w:hint="eastAsia"/>
+          <w:rFonts w:ascii="Times New Roman" w:hAnsi="Times New Roman" w:cs="Times New Roman"/>
           <w:sz w:val="24"/>
           <w:szCs w:val="28"/>
           <w:lang w:val="en-CA"/>
@@ -516,9 +516,9 @@
       </w:tblPr>
       <w:tblGrid>
         <w:gridCol w:w="2283"/>
-        <w:gridCol w:w="1621"/>
-        <w:gridCol w:w="1130"/>
-        <w:gridCol w:w="4702"/>
+        <w:gridCol w:w="2374"/>
+        <w:gridCol w:w="936"/>
+        <w:gridCol w:w="4143"/>
       </w:tblGrid>
       <w:tr>
         <w:tc>
@@ -549,7 +549,7 @@
         </w:tc>
         <w:tc>
           <w:tcPr>
-            <w:tcW w:w="1621" w:type="dxa"/>
+            <w:tcW w:w="2390" w:type="dxa"/>
           </w:tcPr>
           <w:p>
             <w:pPr>
@@ -575,7 +575,7 @@
         </w:tc>
         <w:tc>
           <w:tcPr>
-            <w:tcW w:w="1130" w:type="dxa"/>
+            <w:tcW w:w="851" w:type="dxa"/>
           </w:tcPr>
           <w:p>
             <w:pPr>
@@ -601,7 +601,7 @@
         </w:tc>
         <w:tc>
           <w:tcPr>
-            <w:tcW w:w="0" w:type="auto"/>
+            <w:tcW w:w="4212" w:type="dxa"/>
           </w:tcPr>
           <w:p>
             <w:pPr>
@@ -655,42 +655,33 @@
         </w:tc>
         <w:tc>
           <w:tcPr>
-            <w:tcW w:w="1621" w:type="dxa"/>
-          </w:tcPr>
-          <w:p>
-            <w:pPr>
-              <w:spacing w:line="360" w:lineRule="auto"/>
-              <w:jc w:val="left"/>
-              <w:rPr>
-                <w:rFonts w:ascii="Times New Roman" w:hAnsi="Times New Roman" w:cs="Times New Roman"/>
-                <w:sz w:val="24"/>
-                <w:szCs w:val="28"/>
-                <w:lang w:val="en-CA"/>
-              </w:rPr>
-            </w:pPr>
-            <w:r>
-              <w:rPr>
-                <w:rFonts w:ascii="Times New Roman" w:hAnsi="Times New Roman" w:cs="Times New Roman"/>
-                <w:sz w:val="24"/>
-                <w:szCs w:val="28"/>
-                <w:lang w:val="en-CA"/>
-              </w:rPr>
-              <w:t>≥</w:t>
-            </w:r>
-            <w:r>
-              <w:rPr>
-                <w:rFonts w:ascii="Times New Roman" w:hAnsi="Times New Roman" w:cs="Times New Roman"/>
-                <w:sz w:val="24"/>
-                <w:szCs w:val="28"/>
-                <w:lang w:val="en-CA"/>
-              </w:rPr>
-              <w:t>1</w:t>
-            </w:r>
-          </w:p>
-        </w:tc>
-        <w:tc>
-          <w:tcPr>
-            <w:tcW w:w="1130" w:type="dxa"/>
+            <w:tcW w:w="2390" w:type="dxa"/>
+          </w:tcPr>
+          <w:p>
+            <w:pPr>
+              <w:spacing w:line="360" w:lineRule="auto"/>
+              <w:jc w:val="left"/>
+              <w:rPr>
+                <w:rFonts w:ascii="Times New Roman" w:hAnsi="Times New Roman" w:cs="Times New Roman"/>
+                <w:sz w:val="24"/>
+                <w:szCs w:val="28"/>
+                <w:lang w:val="en-CA"/>
+              </w:rPr>
+            </w:pPr>
+            <w:r>
+              <w:rPr>
+                <w:rFonts w:ascii="Times New Roman" w:hAnsi="Times New Roman" w:cs="Times New Roman"/>
+                <w:sz w:val="24"/>
+                <w:szCs w:val="28"/>
+                <w:lang w:val="en-CA"/>
+              </w:rPr>
+              <w:t>≥1</w:t>
+            </w:r>
+          </w:p>
+        </w:tc>
+        <w:tc>
+          <w:tcPr>
+            <w:tcW w:w="851" w:type="dxa"/>
           </w:tcPr>
           <w:p>
             <w:pPr>
@@ -716,54 +707,27 @@
         </w:tc>
         <w:tc>
           <w:tcPr>
-            <w:tcW w:w="0" w:type="auto"/>
-          </w:tcPr>
-          <w:p>
-            <w:pPr>
-              <w:spacing w:line="360" w:lineRule="auto"/>
-              <w:jc w:val="left"/>
-              <w:rPr>
-                <w:rFonts w:ascii="Times New Roman" w:hAnsi="Times New Roman" w:cs="Times New Roman"/>
-                <w:sz w:val="24"/>
-                <w:szCs w:val="28"/>
-                <w:lang w:val="en-CA"/>
-              </w:rPr>
-            </w:pPr>
-            <w:r>
-              <w:rPr>
-                <w:rFonts w:ascii="Times New Roman" w:hAnsi="Times New Roman" w:cs="Times New Roman"/>
-                <w:sz w:val="24"/>
-                <w:szCs w:val="28"/>
-                <w:lang w:val="en-CA"/>
-              </w:rPr>
-              <w:t>max number of last</w:t>
-            </w:r>
-            <w:r>
-              <w:rPr>
-                <w:rFonts w:ascii="Times New Roman" w:hAnsi="Times New Roman" w:cs="Times New Roman"/>
-                <w:sz w:val="24"/>
-                <w:szCs w:val="28"/>
-                <w:lang w:val="en-CA"/>
-              </w:rPr>
-              <w:t>-</w:t>
-            </w:r>
-            <w:r>
-              <w:rPr>
-                <w:rFonts w:ascii="Times New Roman" w:hAnsi="Times New Roman" w:cs="Times New Roman"/>
-                <w:sz w:val="24"/>
-                <w:szCs w:val="28"/>
-                <w:lang w:val="en-CA"/>
-              </w:rPr>
-              <w:t>values the predictor stores</w:t>
-            </w:r>
-            <w:r>
-              <w:rPr>
-                <w:rFonts w:ascii="Times New Roman" w:hAnsi="Times New Roman" w:cs="Times New Roman"/>
-                <w:sz w:val="24"/>
-                <w:szCs w:val="28"/>
-                <w:lang w:val="en-CA"/>
-              </w:rPr>
-              <w:t xml:space="preserve"> in the last-value table</w:t>
+            <w:tcW w:w="4212" w:type="dxa"/>
+          </w:tcPr>
+          <w:p>
+            <w:pPr>
+              <w:spacing w:line="360" w:lineRule="auto"/>
+              <w:jc w:val="left"/>
+              <w:rPr>
+                <w:rFonts w:ascii="Times New Roman" w:hAnsi="Times New Roman" w:cs="Times New Roman"/>
+                <w:sz w:val="24"/>
+                <w:szCs w:val="28"/>
+                <w:lang w:val="en-CA"/>
+              </w:rPr>
+            </w:pPr>
+            <w:r>
+              <w:rPr>
+                <w:rFonts w:ascii="Times New Roman" w:hAnsi="Times New Roman" w:cs="Times New Roman"/>
+                <w:sz w:val="24"/>
+                <w:szCs w:val="28"/>
+                <w:lang w:val="en-CA"/>
+              </w:rPr>
+              <w:t>max number of last-values the predictor stores in the last-value table</w:t>
             </w:r>
           </w:p>
         </w:tc>
@@ -797,7 +761,7 @@
         </w:tc>
         <w:tc>
           <w:tcPr>
-            <w:tcW w:w="0" w:type="auto"/>
+            <w:tcW w:w="3241" w:type="dxa"/>
             <w:gridSpan w:val="2"/>
           </w:tcPr>
           <w:p>
@@ -843,7 +807,7 @@
         </w:tc>
         <w:tc>
           <w:tcPr>
-            <w:tcW w:w="0" w:type="auto"/>
+            <w:tcW w:w="4212" w:type="dxa"/>
           </w:tcPr>
           <w:p>
             <w:pPr>
@@ -915,33 +879,51 @@
         </w:tc>
         <w:tc>
           <w:tcPr>
-            <w:tcW w:w="1621" w:type="dxa"/>
-          </w:tcPr>
-          <w:p>
-            <w:pPr>
-              <w:spacing w:line="360" w:lineRule="auto"/>
-              <w:jc w:val="left"/>
-              <w:rPr>
-                <w:rFonts w:ascii="Times New Roman" w:hAnsi="Times New Roman" w:cs="Times New Roman"/>
-                <w:sz w:val="24"/>
-                <w:szCs w:val="28"/>
-                <w:lang w:val="en-CA"/>
-              </w:rPr>
-            </w:pPr>
-            <w:r>
-              <w:rPr>
-                <w:rFonts w:ascii="Times New Roman" w:hAnsi="Times New Roman" w:cs="Times New Roman"/>
-                <w:sz w:val="24"/>
-                <w:szCs w:val="28"/>
-                <w:lang w:val="en-CA"/>
-              </w:rPr>
-              <w:t>≥0</w:t>
-            </w:r>
-          </w:p>
-        </w:tc>
-        <w:tc>
-          <w:tcPr>
-            <w:tcW w:w="1130" w:type="dxa"/>
+            <w:tcW w:w="2390" w:type="dxa"/>
+          </w:tcPr>
+          <w:p>
+            <w:pPr>
+              <w:spacing w:line="360" w:lineRule="auto"/>
+              <w:jc w:val="left"/>
+              <w:rPr>
+                <w:rFonts w:ascii="Times New Roman" w:hAnsi="Times New Roman" w:cs="Times New Roman"/>
+                <w:sz w:val="24"/>
+                <w:szCs w:val="28"/>
+                <w:lang w:val="en-CA"/>
+              </w:rPr>
+            </w:pPr>
+            <w:r>
+              <w:rPr>
+                <w:rFonts w:ascii="Times New Roman" w:hAnsi="Times New Roman" w:cs="Times New Roman"/>
+                <w:sz w:val="24"/>
+                <w:szCs w:val="28"/>
+                <w:lang w:val="en-CA"/>
+              </w:rPr>
+              <w:t>≥</w:t>
+            </w:r>
+            <w:r>
+              <w:rPr>
+                <w:rFonts w:ascii="Times New Roman" w:hAnsi="Times New Roman" w:cs="Times New Roman"/>
+                <w:sz w:val="24"/>
+                <w:szCs w:val="28"/>
+                <w:lang w:val="en-CA"/>
+              </w:rPr>
+              <w:t xml:space="preserve">2 * </w:t>
+            </w:r>
+            <w:r>
+              <w:rPr>
+                <w:rFonts w:ascii="Times New Roman" w:hAnsi="Times New Roman" w:cs="Times New Roman"/>
+                <w:sz w:val="24"/>
+                <w:szCs w:val="28"/>
+                <w:lang w:val="en-CA"/>
+              </w:rPr>
+              <w:t>P_NUM_PRED</w:t>
+            </w:r>
+          </w:p>
+        </w:tc>
+        <w:tc>
+          <w:tcPr>
+            <w:tcW w:w="851" w:type="dxa"/>
           </w:tcPr>
           <w:p>
             <w:pPr>
@@ -967,81 +949,27 @@
         </w:tc>
         <w:tc>
           <w:tcPr>
-            <w:tcW w:w="0" w:type="auto"/>
-          </w:tcPr>
-          <w:p>
-            <w:pPr>
-              <w:spacing w:line="360" w:lineRule="auto"/>
-              <w:jc w:val="left"/>
-              <w:rPr>
-                <w:rFonts w:ascii="Times New Roman" w:hAnsi="Times New Roman" w:cs="Times New Roman"/>
-                <w:sz w:val="24"/>
-                <w:szCs w:val="28"/>
-                <w:lang w:val="en-CA"/>
-              </w:rPr>
-            </w:pPr>
-            <w:r>
-              <w:rPr>
-                <w:rFonts w:ascii="Times New Roman" w:hAnsi="Times New Roman" w:cs="Times New Roman"/>
-                <w:sz w:val="24"/>
-                <w:szCs w:val="28"/>
-                <w:lang w:val="en-CA"/>
-              </w:rPr>
-              <w:t>P</w:t>
-            </w:r>
-            <w:r>
-              <w:rPr>
-                <w:rFonts w:ascii="Times New Roman" w:hAnsi="Times New Roman" w:cs="Times New Roman"/>
-                <w:sz w:val="24"/>
-                <w:szCs w:val="28"/>
-                <w:lang w:val="en-CA"/>
-              </w:rPr>
-              <w:t>roduces a valid prediction when this bit is set in the confidence counter</w:t>
-            </w:r>
-            <w:r>
-              <w:rPr>
-                <w:rFonts w:ascii="Times New Roman" w:hAnsi="Times New Roman" w:cs="Times New Roman"/>
-                <w:sz w:val="24"/>
-                <w:szCs w:val="28"/>
-                <w:lang w:val="en-CA"/>
-              </w:rPr>
-              <w:t xml:space="preserve">, </w:t>
-            </w:r>
-            <w:r>
-              <w:rPr>
-                <w:rFonts w:ascii="Times New Roman" w:hAnsi="Times New Roman" w:cs="Times New Roman"/>
-                <w:sz w:val="24"/>
-                <w:szCs w:val="28"/>
-                <w:lang w:val="en-CA"/>
-              </w:rPr>
-              <w:t>i.e.</w:t>
-            </w:r>
-            <w:r>
-              <w:rPr>
-                <w:rFonts w:ascii="Times New Roman" w:hAnsi="Times New Roman" w:cs="Times New Roman"/>
-                <w:sz w:val="24"/>
-                <w:szCs w:val="28"/>
-                <w:lang w:val="en-CA"/>
-              </w:rPr>
-              <w:t>,</w:t>
-            </w:r>
-            <w:r>
-              <w:rPr>
-                <w:rFonts w:ascii="Times New Roman" w:hAnsi="Times New Roman" w:cs="Times New Roman"/>
-                <w:sz w:val="24"/>
-                <w:szCs w:val="28"/>
-                <w:lang w:val="en-CA"/>
-              </w:rPr>
-              <w:t xml:space="preserve"> the predictor produces a valid prediction when the estimated probability of error </w:t>
-            </w:r>
-            <w:r>
-              <w:rPr>
-                <w:rFonts w:ascii="Times New Roman" w:hAnsi="Times New Roman" w:cs="Times New Roman"/>
-                <w:sz w:val="24"/>
-                <w:szCs w:val="28"/>
-                <w:lang w:val="en-CA"/>
-              </w:rPr>
-              <w:t xml:space="preserve">is </w:t>
+            <w:tcW w:w="4212" w:type="dxa"/>
+          </w:tcPr>
+          <w:p>
+            <w:pPr>
+              <w:spacing w:line="360" w:lineRule="auto"/>
+              <w:jc w:val="left"/>
+              <w:rPr>
+                <w:rFonts w:ascii="Times New Roman" w:hAnsi="Times New Roman" w:cs="Times New Roman"/>
+                <w:sz w:val="24"/>
+                <w:szCs w:val="28"/>
+                <w:lang w:val="en-CA"/>
+              </w:rPr>
+            </w:pPr>
+            <w:r>
+              <w:rPr>
+                <w:rFonts w:ascii="Times New Roman" w:hAnsi="Times New Roman" w:cs="Times New Roman"/>
+                <w:sz w:val="24"/>
+                <w:szCs w:val="28"/>
+                <w:lang w:val="en-CA"/>
+              </w:rPr>
+              <w:t xml:space="preserve">Produces a valid prediction when this bit is set in the confidence counter, i.e., the predictor produces a valid prediction when the estimated probability of error is </w:t>
             </w:r>
             <w:r>
               <w:rPr>
@@ -1059,16 +987,7 @@
                 <w:szCs w:val="28"/>
                 <w:lang w:val="en-CA"/>
               </w:rPr>
-              <w:t xml:space="preserve"> </w:t>
-            </w:r>
-            <w:r>
-              <w:rPr>
-                <w:rFonts w:ascii="Times New Roman" w:hAnsi="Times New Roman" w:cs="Times New Roman"/>
-                <w:sz w:val="24"/>
-                <w:szCs w:val="28"/>
-                <w:lang w:val="en-CA"/>
-              </w:rPr>
-              <w:t>1/(2^P_CONF</w:t>
+              <w:t xml:space="preserve"> 1/(2^P_CONF</w:t>
             </w:r>
             <w:r>
               <w:rPr>
@@ -1120,59 +1039,59 @@
         </w:tc>
         <w:tc>
           <w:tcPr>
-            <w:tcW w:w="1621" w:type="dxa"/>
-          </w:tcPr>
-          <w:p>
-            <w:pPr>
-              <w:spacing w:line="360" w:lineRule="auto"/>
-              <w:jc w:val="left"/>
+            <w:tcW w:w="2390" w:type="dxa"/>
+          </w:tcPr>
+          <w:p>
+            <w:pPr>
+              <w:spacing w:line="360" w:lineRule="auto"/>
+              <w:jc w:val="left"/>
+              <w:rPr>
+                <w:rFonts w:ascii="Times New Roman" w:hAnsi="Times New Roman" w:cs="Times New Roman"/>
+                <w:sz w:val="24"/>
+                <w:szCs w:val="28"/>
+                <w:lang w:val="en-CA"/>
+              </w:rPr>
+            </w:pPr>
+            <w:r>
+              <w:rPr>
+                <w:rFonts w:ascii="Times New Roman" w:hAnsi="Times New Roman" w:cs="Times New Roman"/>
+                <w:sz w:val="24"/>
+                <w:szCs w:val="28"/>
+                <w:lang w:val="en-CA"/>
+              </w:rPr>
+              <w:t>1 or 2</w:t>
+            </w:r>
+          </w:p>
+        </w:tc>
+        <w:tc>
+          <w:tcPr>
+            <w:tcW w:w="851" w:type="dxa"/>
+          </w:tcPr>
+          <w:p>
+            <w:pPr>
+              <w:spacing w:line="360" w:lineRule="auto"/>
+              <w:jc w:val="left"/>
+              <w:rPr>
+                <w:rFonts w:ascii="Times New Roman" w:hAnsi="Times New Roman" w:cs="Times New Roman"/>
+                <w:sz w:val="24"/>
+                <w:szCs w:val="28"/>
+                <w:lang w:val="en-CA"/>
+              </w:rPr>
+            </w:pPr>
+            <w:r>
               <w:rPr>
                 <w:rFonts w:ascii="Times New Roman" w:hAnsi="Times New Roman" w:cs="Times New Roman" w:hint="eastAsia"/>
                 <w:sz w:val="24"/>
                 <w:szCs w:val="28"/>
                 <w:lang w:val="en-CA"/>
               </w:rPr>
-            </w:pPr>
-            <w:r>
-              <w:rPr>
-                <w:rFonts w:ascii="Times New Roman" w:hAnsi="Times New Roman" w:cs="Times New Roman"/>
-                <w:sz w:val="24"/>
-                <w:szCs w:val="28"/>
-                <w:lang w:val="en-CA"/>
-              </w:rPr>
-              <w:t>1 or 2</w:t>
-            </w:r>
-          </w:p>
-        </w:tc>
-        <w:tc>
-          <w:tcPr>
-            <w:tcW w:w="1130" w:type="dxa"/>
-          </w:tcPr>
-          <w:p>
-            <w:pPr>
-              <w:spacing w:line="360" w:lineRule="auto"/>
-              <w:jc w:val="left"/>
-              <w:rPr>
-                <w:rFonts w:ascii="Times New Roman" w:hAnsi="Times New Roman" w:cs="Times New Roman"/>
-                <w:sz w:val="24"/>
-                <w:szCs w:val="28"/>
-                <w:lang w:val="en-CA"/>
-              </w:rPr>
-            </w:pPr>
-            <w:r>
-              <w:rPr>
-                <w:rFonts w:ascii="Times New Roman" w:hAnsi="Times New Roman" w:cs="Times New Roman" w:hint="eastAsia"/>
-                <w:sz w:val="24"/>
-                <w:szCs w:val="28"/>
-                <w:lang w:val="en-CA"/>
-              </w:rPr>
               <w:t>2</w:t>
             </w:r>
           </w:p>
         </w:tc>
         <w:tc>
           <w:tcPr>
-            <w:tcW w:w="0" w:type="auto"/>
+            <w:tcW w:w="4212" w:type="dxa"/>
           </w:tcPr>
           <w:p>
             <w:pPr>
@@ -1236,7 +1155,7 @@
               <w:spacing w:line="360" w:lineRule="auto"/>
               <w:jc w:val="left"/>
               <w:rPr>
-                <w:rFonts w:ascii="Times New Roman" w:hAnsi="Times New Roman" w:cs="Times New Roman" w:hint="eastAsia"/>
+                <w:rFonts w:ascii="Times New Roman" w:hAnsi="Times New Roman" w:cs="Times New Roman"/>
                 <w:sz w:val="24"/>
                 <w:szCs w:val="28"/>
                 <w:lang w:val="en-CA"/>
@@ -1272,7 +1191,7 @@
               <w:spacing w:line="360" w:lineRule="auto"/>
               <w:jc w:val="left"/>
               <w:rPr>
-                <w:rFonts w:ascii="Times New Roman" w:hAnsi="Times New Roman" w:cs="Times New Roman" w:hint="eastAsia"/>
+                <w:rFonts w:ascii="Times New Roman" w:hAnsi="Times New Roman" w:cs="Times New Roman"/>
                 <w:sz w:val="24"/>
                 <w:szCs w:val="28"/>
                 <w:lang w:val="en-CA"/>
@@ -1311,6 +1230,27 @@
           <w:lang w:val="en-CA"/>
         </w:rPr>
       </w:pPr>
+    </w:p>
+    <w:p>
+      <w:pPr>
+        <w:widowControl/>
+        <w:jc w:val="left"/>
+        <w:rPr>
+          <w:rFonts w:ascii="Times New Roman" w:hAnsi="Times New Roman" w:cs="Times New Roman"/>
+          <w:sz w:val="24"/>
+          <w:szCs w:val="28"/>
+          <w:lang w:val="en-CA"/>
+        </w:rPr>
+      </w:pPr>
+      <w:r>
+        <w:rPr>
+          <w:rFonts w:ascii="Times New Roman" w:hAnsi="Times New Roman" w:cs="Times New Roman"/>
+          <w:sz w:val="24"/>
+          <w:szCs w:val="28"/>
+          <w:lang w:val="en-CA"/>
+        </w:rPr>
+        <w:br w:type="page"/>
+      </w:r>
     </w:p>
     <w:p>
       <w:pPr>
@@ -1336,6 +1276,7 @@
           <w:szCs w:val="40"/>
           <w:lang w:val="en-CA"/>
         </w:rPr>
+        <w:lastRenderedPageBreak/>
         <w:t>Block Interfaces and IO Signals</w:t>
       </w:r>
     </w:p>
@@ -1375,7 +1316,6 @@
                 <w:szCs w:val="28"/>
                 <w:lang w:val="en-CA"/>
               </w:rPr>
-              <w:lastRenderedPageBreak/>
               <w:t>Name</w:t>
             </w:r>
           </w:p>
@@ -1713,7 +1653,7 @@
               <w:spacing w:line="360" w:lineRule="auto"/>
               <w:jc w:val="left"/>
               <w:rPr>
-                <w:rFonts w:ascii="Times New Roman" w:hAnsi="Times New Roman" w:cs="Times New Roman" w:hint="eastAsia"/>
+                <w:rFonts w:ascii="Times New Roman" w:hAnsi="Times New Roman" w:cs="Times New Roman"/>
                 <w:sz w:val="24"/>
                 <w:szCs w:val="28"/>
                 <w:lang w:val="en-CA"/>
@@ -1802,7 +1742,7 @@
               <w:spacing w:line="360" w:lineRule="auto"/>
               <w:jc w:val="left"/>
               <w:rPr>
-                <w:rFonts w:ascii="Times New Roman" w:hAnsi="Times New Roman" w:cs="Times New Roman" w:hint="eastAsia"/>
+                <w:rFonts w:ascii="Times New Roman" w:hAnsi="Times New Roman" w:cs="Times New Roman"/>
                 <w:sz w:val="24"/>
                 <w:szCs w:val="28"/>
                 <w:lang w:val="en-CA"/>
@@ -2030,7 +1970,7 @@
               <w:spacing w:line="360" w:lineRule="auto"/>
               <w:jc w:val="left"/>
               <w:rPr>
-                <w:rFonts w:ascii="Times New Roman" w:hAnsi="Times New Roman" w:cs="Times New Roman" w:hint="eastAsia"/>
+                <w:rFonts w:ascii="Times New Roman" w:hAnsi="Times New Roman" w:cs="Times New Roman"/>
                 <w:sz w:val="24"/>
                 <w:szCs w:val="28"/>
                 <w:lang w:val="en-CA"/>
@@ -2083,7 +2023,7 @@
               <w:spacing w:line="360" w:lineRule="auto"/>
               <w:jc w:val="left"/>
               <w:rPr>
-                <w:rFonts w:ascii="Times New Roman" w:hAnsi="Times New Roman" w:cs="Times New Roman" w:hint="eastAsia"/>
+                <w:rFonts w:ascii="Times New Roman" w:hAnsi="Times New Roman" w:cs="Times New Roman"/>
                 <w:sz w:val="24"/>
                 <w:szCs w:val="28"/>
                 <w:lang w:val="en-CA"/>
@@ -2204,7 +2144,7 @@
               <w:spacing w:line="360" w:lineRule="auto"/>
               <w:jc w:val="left"/>
               <w:rPr>
-                <w:rFonts w:ascii="Times New Roman" w:hAnsi="Times New Roman" w:cs="Times New Roman" w:hint="eastAsia"/>
+                <w:rFonts w:ascii="Times New Roman" w:hAnsi="Times New Roman" w:cs="Times New Roman"/>
                 <w:sz w:val="24"/>
                 <w:szCs w:val="28"/>
                 <w:lang w:val="en-CA"/>
@@ -2221,7 +2161,7 @@
               <w:spacing w:line="360" w:lineRule="auto"/>
               <w:jc w:val="left"/>
               <w:rPr>
-                <w:rFonts w:ascii="Times New Roman" w:hAnsi="Times New Roman" w:cs="Times New Roman" w:hint="eastAsia"/>
+                <w:rFonts w:ascii="Times New Roman" w:hAnsi="Times New Roman" w:cs="Times New Roman"/>
                 <w:sz w:val="24"/>
                 <w:szCs w:val="28"/>
                 <w:lang w:val="en-CA"/>
@@ -2258,7 +2198,7 @@
               <w:spacing w:line="360" w:lineRule="auto"/>
               <w:jc w:val="left"/>
               <w:rPr>
-                <w:rFonts w:ascii="Times New Roman" w:hAnsi="Times New Roman" w:cs="Times New Roman" w:hint="eastAsia"/>
+                <w:rFonts w:ascii="Times New Roman" w:hAnsi="Times New Roman" w:cs="Times New Roman"/>
                 <w:sz w:val="24"/>
                 <w:szCs w:val="28"/>
                 <w:lang w:val="en-CA"/>
@@ -2357,7 +2297,7 @@
               <w:spacing w:line="360" w:lineRule="auto"/>
               <w:jc w:val="left"/>
               <w:rPr>
-                <w:rFonts w:ascii="Times New Roman" w:hAnsi="Times New Roman" w:cs="Times New Roman" w:hint="eastAsia"/>
+                <w:rFonts w:ascii="Times New Roman" w:hAnsi="Times New Roman" w:cs="Times New Roman"/>
                 <w:sz w:val="24"/>
                 <w:szCs w:val="28"/>
                 <w:lang w:val="en-CA"/>
@@ -2504,7 +2444,7 @@
               <w:spacing w:line="360" w:lineRule="auto"/>
               <w:jc w:val="left"/>
               <w:rPr>
-                <w:rFonts w:ascii="Times New Roman" w:hAnsi="Times New Roman" w:cs="Times New Roman" w:hint="eastAsia"/>
+                <w:rFonts w:ascii="Times New Roman" w:hAnsi="Times New Roman" w:cs="Times New Roman"/>
                 <w:sz w:val="24"/>
                 <w:szCs w:val="28"/>
                 <w:lang w:val="en-CA"/>
@@ -2605,19 +2545,19 @@
               <w:spacing w:line="360" w:lineRule="auto"/>
               <w:jc w:val="left"/>
               <w:rPr>
+                <w:rFonts w:ascii="Times New Roman" w:hAnsi="Times New Roman" w:cs="Times New Roman"/>
+                <w:sz w:val="24"/>
+                <w:szCs w:val="28"/>
+                <w:lang w:val="en-CA"/>
+              </w:rPr>
+            </w:pPr>
+            <w:r>
+              <w:rPr>
                 <w:rFonts w:ascii="Times New Roman" w:hAnsi="Times New Roman" w:cs="Times New Roman" w:hint="eastAsia"/>
                 <w:sz w:val="24"/>
                 <w:szCs w:val="28"/>
                 <w:lang w:val="en-CA"/>
               </w:rPr>
-            </w:pPr>
-            <w:r>
-              <w:rPr>
-                <w:rFonts w:ascii="Times New Roman" w:hAnsi="Times New Roman" w:cs="Times New Roman" w:hint="eastAsia"/>
-                <w:sz w:val="24"/>
-                <w:szCs w:val="28"/>
-                <w:lang w:val="en-CA"/>
-              </w:rPr>
               <w:t>F</w:t>
             </w:r>
             <w:r>
@@ -2640,7 +2580,7 @@
               <w:spacing w:line="360" w:lineRule="auto"/>
               <w:jc w:val="left"/>
               <w:rPr>
-                <w:rFonts w:ascii="Times New Roman" w:hAnsi="Times New Roman" w:cs="Times New Roman" w:hint="eastAsia"/>
+                <w:rFonts w:ascii="Times New Roman" w:hAnsi="Times New Roman" w:cs="Times New Roman"/>
                 <w:sz w:val="24"/>
                 <w:szCs w:val="28"/>
                 <w:lang w:val="en-CA"/>
@@ -2758,7 +2698,7 @@
               <w:spacing w:line="360" w:lineRule="auto"/>
               <w:jc w:val="left"/>
               <w:rPr>
-                <w:rFonts w:ascii="Times New Roman" w:hAnsi="Times New Roman" w:cs="Times New Roman" w:hint="eastAsia"/>
+                <w:rFonts w:ascii="Times New Roman" w:hAnsi="Times New Roman" w:cs="Times New Roman"/>
                 <w:sz w:val="24"/>
                 <w:szCs w:val="28"/>
                 <w:lang w:val="en-CA"/>
@@ -2867,7 +2807,7 @@
               <w:spacing w:line="360" w:lineRule="auto"/>
               <w:jc w:val="left"/>
               <w:rPr>
-                <w:rFonts w:ascii="Times New Roman" w:hAnsi="Times New Roman" w:cs="Times New Roman" w:hint="eastAsia"/>
+                <w:rFonts w:ascii="Times New Roman" w:hAnsi="Times New Roman" w:cs="Times New Roman"/>
                 <w:sz w:val="24"/>
                 <w:szCs w:val="28"/>
                 <w:lang w:val="en-CA"/>
@@ -3005,19 +2945,19 @@
               <w:spacing w:line="360" w:lineRule="auto"/>
               <w:jc w:val="left"/>
               <w:rPr>
+                <w:rFonts w:ascii="Times New Roman" w:hAnsi="Times New Roman" w:cs="Times New Roman"/>
+                <w:sz w:val="24"/>
+                <w:szCs w:val="28"/>
+                <w:lang w:val="en-CA"/>
+              </w:rPr>
+            </w:pPr>
+            <w:r>
+              <w:rPr>
                 <w:rFonts w:ascii="Times New Roman" w:hAnsi="Times New Roman" w:cs="Times New Roman" w:hint="eastAsia"/>
                 <w:sz w:val="24"/>
                 <w:szCs w:val="28"/>
                 <w:lang w:val="en-CA"/>
               </w:rPr>
-            </w:pPr>
-            <w:r>
-              <w:rPr>
-                <w:rFonts w:ascii="Times New Roman" w:hAnsi="Times New Roman" w:cs="Times New Roman" w:hint="eastAsia"/>
-                <w:sz w:val="24"/>
-                <w:szCs w:val="28"/>
-                <w:lang w:val="en-CA"/>
-              </w:rPr>
               <w:t>D</w:t>
             </w:r>
             <w:r>
@@ -3027,25 +2967,7 @@
                 <w:szCs w:val="28"/>
                 <w:lang w:val="en-CA"/>
               </w:rPr>
-              <w:t>etermines if the</w:t>
-            </w:r>
-            <w:r>
-              <w:rPr>
-                <w:rFonts w:ascii="Times New Roman" w:hAnsi="Times New Roman" w:cs="Times New Roman"/>
-                <w:sz w:val="24"/>
-                <w:szCs w:val="28"/>
-                <w:lang w:val="en-CA"/>
-              </w:rPr>
-              <w:t xml:space="preserve"> feedback input</w:t>
-            </w:r>
-            <w:r>
-              <w:rPr>
-                <w:rFonts w:ascii="Times New Roman" w:hAnsi="Times New Roman" w:cs="Times New Roman"/>
-                <w:sz w:val="24"/>
-                <w:szCs w:val="28"/>
-                <w:lang w:val="en-CA"/>
-              </w:rPr>
-              <w:t xml:space="preserve"> is valid and usable</w:t>
+              <w:t>etermines if the feedback input is valid and usable</w:t>
             </w:r>
           </w:p>
         </w:tc>
@@ -3068,7 +2990,7 @@
         <w:widowControl/>
         <w:jc w:val="left"/>
         <w:rPr>
-          <w:rFonts w:ascii="Times New Roman" w:hAnsi="Times New Roman" w:cs="Times New Roman" w:hint="eastAsia"/>
+          <w:rFonts w:ascii="Times New Roman" w:hAnsi="Times New Roman" w:cs="Times New Roman"/>
           <w:sz w:val="24"/>
           <w:szCs w:val="28"/>
           <w:lang w:val="en-CA"/>
@@ -3362,19 +3284,19 @@
         <w:ind w:firstLineChars="0"/>
         <w:jc w:val="left"/>
         <w:rPr>
+          <w:rFonts w:ascii="Times New Roman" w:hAnsi="Times New Roman" w:cs="Times New Roman"/>
+          <w:sz w:val="24"/>
+          <w:szCs w:val="28"/>
+          <w:lang w:val="en-CA"/>
+        </w:rPr>
+      </w:pPr>
+      <w:r>
+        <w:rPr>
           <w:rFonts w:ascii="Times New Roman" w:hAnsi="Times New Roman" w:cs="Times New Roman" w:hint="eastAsia"/>
           <w:sz w:val="24"/>
           <w:szCs w:val="28"/>
           <w:lang w:val="en-CA"/>
         </w:rPr>
-      </w:pPr>
-      <w:r>
-        <w:rPr>
-          <w:rFonts w:ascii="Times New Roman" w:hAnsi="Times New Roman" w:cs="Times New Roman" w:hint="eastAsia"/>
-          <w:sz w:val="24"/>
-          <w:szCs w:val="28"/>
-          <w:lang w:val="en-CA"/>
-        </w:rPr>
         <w:t>T</w:t>
       </w:r>
       <w:r>
@@ -3384,25 +3306,7 @@
           <w:szCs w:val="28"/>
           <w:lang w:val="en-CA"/>
         </w:rPr>
-        <w:t xml:space="preserve">he prediction output </w:t>
-      </w:r>
-      <w:r>
-        <w:rPr>
-          <w:rFonts w:ascii="Times New Roman" w:hAnsi="Times New Roman" w:cs="Times New Roman"/>
-          <w:sz w:val="24"/>
-          <w:szCs w:val="28"/>
-          <w:lang w:val="en-CA"/>
-        </w:rPr>
-        <w:t xml:space="preserve">may forward the updated confidence counter </w:t>
-      </w:r>
-      <w:r>
-        <w:rPr>
-          <w:rFonts w:ascii="Times New Roman" w:hAnsi="Times New Roman" w:cs="Times New Roman"/>
-          <w:sz w:val="24"/>
-          <w:szCs w:val="28"/>
-          <w:lang w:val="en-CA"/>
-        </w:rPr>
-        <w:t xml:space="preserve">when </w:t>
+        <w:t xml:space="preserve">he prediction output may forward the updated confidence counter when </w:t>
       </w:r>
       <w:r>
         <w:rPr>
@@ -3420,16 +3324,7 @@
           <w:szCs w:val="28"/>
           <w:lang w:val="en-CA"/>
         </w:rPr>
-        <w:t>forward and feedback</w:t>
-      </w:r>
-      <w:r>
-        <w:rPr>
-          <w:rFonts w:ascii="Times New Roman" w:hAnsi="Times New Roman" w:cs="Times New Roman"/>
-          <w:sz w:val="24"/>
-          <w:szCs w:val="28"/>
-          <w:lang w:val="en-CA"/>
-        </w:rPr>
-        <w:t xml:space="preserve"> PCs match.</w:t>
+        <w:t>forward and feedback PCs match.</w:t>
       </w:r>
     </w:p>
     <w:bookmarkEnd w:id="0"/>
@@ -3753,7 +3648,7 @@
         <w:ind w:firstLineChars="0"/>
         <w:jc w:val="left"/>
         <w:rPr>
-          <w:rFonts w:ascii="Times New Roman" w:hAnsi="Times New Roman" w:cs="Times New Roman" w:hint="eastAsia"/>
+          <w:rFonts w:ascii="Times New Roman" w:hAnsi="Times New Roman" w:cs="Times New Roman"/>
           <w:sz w:val="24"/>
           <w:szCs w:val="28"/>
           <w:lang w:val="en-CA"/>
@@ -4018,7 +3913,7 @@
         <w:ind w:firstLineChars="0"/>
         <w:jc w:val="left"/>
         <w:rPr>
-          <w:rFonts w:ascii="Times New Roman" w:hAnsi="Times New Roman" w:cs="Times New Roman" w:hint="eastAsia"/>
+          <w:rFonts w:ascii="Times New Roman" w:hAnsi="Times New Roman" w:cs="Times New Roman"/>
           <w:sz w:val="24"/>
           <w:szCs w:val="28"/>
           <w:lang w:val="en-CA"/>
@@ -4127,7 +4022,7 @@
         <w:spacing w:line="360" w:lineRule="auto"/>
         <w:jc w:val="left"/>
         <w:rPr>
-          <w:rFonts w:ascii="Times New Roman" w:hAnsi="Times New Roman" w:cs="Times New Roman" w:hint="eastAsia"/>
+          <w:rFonts w:ascii="Times New Roman" w:hAnsi="Times New Roman" w:cs="Times New Roman"/>
           <w:sz w:val="24"/>
           <w:szCs w:val="28"/>
           <w:lang w:val="en-CA"/>
@@ -4864,6 +4759,7 @@
     <w:lsdException w:name="HTML Sample" w:semiHidden="1" w:unhideWhenUsed="1"/>
     <w:lsdException w:name="HTML Typewriter" w:semiHidden="1" w:unhideWhenUsed="1"/>
     <w:lsdException w:name="HTML Variable" w:semiHidden="1" w:unhideWhenUsed="1"/>
+    <w:lsdException w:name="Normal Table" w:semiHidden="1" w:unhideWhenUsed="1"/>
     <w:lsdException w:name="annotation subject" w:semiHidden="1" w:unhideWhenUsed="1"/>
     <w:lsdException w:name="No List" w:semiHidden="1" w:unhideWhenUsed="1"/>
     <w:lsdException w:name="Outline List 1" w:semiHidden="1" w:unhideWhenUsed="1"/>
@@ -4910,8 +4806,10 @@
     <w:lsdException w:name="Table Subtle 2" w:semiHidden="1" w:unhideWhenUsed="1"/>
     <w:lsdException w:name="Table Web 1" w:semiHidden="1" w:unhideWhenUsed="1"/>
     <w:lsdException w:name="Table Web 2" w:semiHidden="1" w:unhideWhenUsed="1"/>
+    <w:lsdException w:name="Table Web 3" w:semiHidden="1" w:unhideWhenUsed="1"/>
     <w:lsdException w:name="Balloon Text" w:semiHidden="1" w:unhideWhenUsed="1"/>
     <w:lsdException w:name="Table Grid" w:uiPriority="39"/>
+    <w:lsdException w:name="Table Theme" w:semiHidden="1" w:unhideWhenUsed="1"/>
     <w:lsdException w:name="Placeholder Text" w:semiHidden="1"/>
     <w:lsdException w:name="No Spacing" w:uiPriority="1" w:qFormat="1"/>
     <w:lsdException w:name="Light Shading" w:uiPriority="60"/>

</xml_diff>

<commit_message>
Updated baseline specs and cmodel
</commit_message>
<xml_diff>
--- a/vp/baseline/doc/baseline_specification.docx
+++ b/vp/baseline/doc/baseline_specification.docx
@@ -1,6 +1,6 @@
 
 <file path=word/document.xml><?xml version="1.0" encoding="utf-8"?>
-<w:document xmlns:wpc="http://schemas.microsoft.com/office/word/2010/wordprocessingCanvas" xmlns:cx="http://schemas.microsoft.com/office/drawing/2014/chartex" xmlns:cx1="http://schemas.microsoft.com/office/drawing/2015/9/8/chartex" xmlns:cx2="http://schemas.microsoft.com/office/drawing/2015/10/21/chartex" xmlns:cx3="http://schemas.microsoft.com/office/drawing/2016/5/9/chartex" xmlns:cx4="http://schemas.microsoft.com/office/drawing/2016/5/10/chartex" xmlns:cx5="http://schemas.microsoft.com/office/drawing/2016/5/11/chartex" xmlns:cx6="http://schemas.microsoft.com/office/drawing/2016/5/12/chartex" xmlns:cx7="http://schemas.microsoft.com/office/drawing/2016/5/13/chartex" xmlns:cx8="http://schemas.microsoft.com/office/drawing/2016/5/14/chartex" xmlns:mc="http://schemas.openxmlformats.org/markup-compatibility/2006" xmlns:aink="http://schemas.microsoft.com/office/drawing/2016/ink" xmlns:am3d="http://schemas.microsoft.com/office/drawing/2017/model3d" xmlns:o="urn:schemas-microsoft-com:office:office" xmlns:r="http://schemas.openxmlformats.org/officeDocument/2006/relationships" xmlns:m="http://schemas.openxmlformats.org/officeDocument/2006/math" xmlns:v="urn:schemas-microsoft-com:vml" xmlns:wp14="http://schemas.microsoft.com/office/word/2010/wordprocessingDrawing" xmlns:wp="http://schemas.openxmlformats.org/drawingml/2006/wordprocessingDrawing" xmlns:w10="urn:schemas-microsoft-com:office:word" xmlns:w="http://schemas.openxmlformats.org/wordprocessingml/2006/main" xmlns:w14="http://schemas.microsoft.com/office/word/2010/wordml" xmlns:w15="http://schemas.microsoft.com/office/word/2012/wordml" xmlns:w16cex="http://schemas.microsoft.com/office/word/2018/wordml/cex" xmlns:w16cid="http://schemas.microsoft.com/office/word/2016/wordml/cid" xmlns:w16="http://schemas.microsoft.com/office/word/2018/wordml" xmlns:w16se="http://schemas.microsoft.com/office/word/2015/wordml/symex" xmlns:wpg="http://schemas.microsoft.com/office/word/2010/wordprocessingGroup" xmlns:wpi="http://schemas.microsoft.com/office/word/2010/wordprocessingInk" xmlns:wne="http://schemas.microsoft.com/office/word/2006/wordml" xmlns:wps="http://schemas.microsoft.com/office/word/2010/wordprocessingShape" mc:Ignorable="w14 w15 w16se w16cid w16 w16cex wp14">
+<w:document xmlns:wpc="http://schemas.microsoft.com/office/word/2010/wordprocessingCanvas" xmlns:cx="http://schemas.microsoft.com/office/drawing/2014/chartex" xmlns:cx1="http://schemas.microsoft.com/office/drawing/2015/9/8/chartex" xmlns:cx2="http://schemas.microsoft.com/office/drawing/2015/10/21/chartex" xmlns:cx3="http://schemas.microsoft.com/office/drawing/2016/5/9/chartex" xmlns:cx4="http://schemas.microsoft.com/office/drawing/2016/5/10/chartex" xmlns:cx5="http://schemas.microsoft.com/office/drawing/2016/5/11/chartex" xmlns:cx6="http://schemas.microsoft.com/office/drawing/2016/5/12/chartex" xmlns:cx7="http://schemas.microsoft.com/office/drawing/2016/5/13/chartex" xmlns:cx8="http://schemas.microsoft.com/office/drawing/2016/5/14/chartex" xmlns:mc="http://schemas.openxmlformats.org/markup-compatibility/2006" xmlns:aink="http://schemas.microsoft.com/office/drawing/2016/ink" xmlns:am3d="http://schemas.microsoft.com/office/drawing/2017/model3d" xmlns:o="urn:schemas-microsoft-com:office:office" xmlns:r="http://schemas.openxmlformats.org/officeDocument/2006/relationships" xmlns:m="http://schemas.openxmlformats.org/officeDocument/2006/math" xmlns:v="urn:schemas-microsoft-com:vml" xmlns:wp14="http://schemas.microsoft.com/office/word/2010/wordprocessingDrawing" xmlns:wp="http://schemas.openxmlformats.org/drawingml/2006/wordprocessingDrawing" xmlns:w10="urn:schemas-microsoft-com:office:word" xmlns:w="http://schemas.openxmlformats.org/wordprocessingml/2006/main" xmlns:w14="http://schemas.microsoft.com/office/word/2010/wordml" xmlns:w15="http://schemas.microsoft.com/office/word/2012/wordml" xmlns:w16cex="http://schemas.microsoft.com/office/word/2018/wordml/cex" xmlns:w16cid="http://schemas.microsoft.com/office/word/2016/wordml/cid" xmlns:w16="http://schemas.microsoft.com/office/word/2018/wordml" xmlns:w16sdtdh="http://schemas.microsoft.com/office/word/2020/wordml/sdtdatahash" xmlns:w16se="http://schemas.microsoft.com/office/word/2015/wordml/symex" xmlns:wpg="http://schemas.microsoft.com/office/word/2010/wordprocessingGroup" xmlns:wpi="http://schemas.microsoft.com/office/word/2010/wordprocessingInk" xmlns:wne="http://schemas.microsoft.com/office/word/2006/wordml" xmlns:wps="http://schemas.microsoft.com/office/word/2010/wordprocessingShape" mc:Ignorable="w14 w15 w16se w16cid w16 w16cex w16sdtdh wp14">
   <w:body>
     <w:p>
       <w:pPr>
@@ -431,27 +431,7 @@
           <w:szCs w:val="28"/>
           <w:lang w:val="en-CA"/>
         </w:rPr>
-        <w:t xml:space="preserve">Since the target CPU is the </w:t>
-      </w:r>
-      <w:proofErr w:type="spellStart"/>
-      <w:r>
-        <w:rPr>
-          <w:rFonts w:ascii="Times New Roman" w:hAnsi="Times New Roman" w:cs="Times New Roman"/>
-          <w:sz w:val="24"/>
-          <w:szCs w:val="28"/>
-          <w:lang w:val="en-CA"/>
-        </w:rPr>
-        <w:t>SweRV</w:t>
-      </w:r>
-      <w:proofErr w:type="spellEnd"/>
-      <w:r>
-        <w:rPr>
-          <w:rFonts w:ascii="Times New Roman" w:hAnsi="Times New Roman" w:cs="Times New Roman"/>
-          <w:sz w:val="24"/>
-          <w:szCs w:val="28"/>
-          <w:lang w:val="en-CA"/>
-        </w:rPr>
-        <w:t xml:space="preserve"> EH1 core, the baseline predictor will be able to support generating and updating up to two instructions per cycle. Furthermore, the block is parameterized for flexible </w:t>
+        <w:t xml:space="preserve">Since the target CPU is the SweRV EH1 core, the baseline predictor will be able to support generating and updating up to two instructions per cycle. Furthermore, the block is parameterized for flexible </w:t>
       </w:r>
       <w:r>
         <w:rPr>
@@ -829,6 +809,15 @@
               </w:rPr>
               <w:t>The address width used to index the last-value table</w:t>
             </w:r>
+            <w:r>
+              <w:rPr>
+                <w:rFonts w:ascii="Times New Roman" w:hAnsi="Times New Roman" w:cs="Times New Roman"/>
+                <w:sz w:val="24"/>
+                <w:szCs w:val="28"/>
+                <w:lang w:val="en-CA"/>
+              </w:rPr>
+              <w:t>, automatically calculated.</w:t>
+            </w:r>
           </w:p>
         </w:tc>
       </w:tr>
@@ -969,7 +958,43 @@
                 <w:szCs w:val="28"/>
                 <w:lang w:val="en-CA"/>
               </w:rPr>
-              <w:t xml:space="preserve">Produces a valid prediction when this bit is set in the confidence counter, i.e., the predictor produces a valid prediction when the estimated probability of error is </w:t>
+              <w:t xml:space="preserve">Produces a </w:t>
+            </w:r>
+            <w:r>
+              <w:rPr>
+                <w:rFonts w:ascii="Times New Roman" w:hAnsi="Times New Roman" w:cs="Times New Roman"/>
+                <w:sz w:val="24"/>
+                <w:szCs w:val="28"/>
+                <w:lang w:val="en-CA"/>
+              </w:rPr>
+              <w:t>confident</w:t>
+            </w:r>
+            <w:r>
+              <w:rPr>
+                <w:rFonts w:ascii="Times New Roman" w:hAnsi="Times New Roman" w:cs="Times New Roman"/>
+                <w:sz w:val="24"/>
+                <w:szCs w:val="28"/>
+                <w:lang w:val="en-CA"/>
+              </w:rPr>
+              <w:t xml:space="preserve"> prediction when this bit is set in the confidence counter, i.e., the predictor produces a </w:t>
+            </w:r>
+            <w:r>
+              <w:rPr>
+                <w:rFonts w:ascii="Times New Roman" w:hAnsi="Times New Roman" w:cs="Times New Roman"/>
+                <w:sz w:val="24"/>
+                <w:szCs w:val="28"/>
+                <w:lang w:val="en-CA"/>
+              </w:rPr>
+              <w:t xml:space="preserve">confident </w:t>
+            </w:r>
+            <w:r>
+              <w:rPr>
+                <w:rFonts w:ascii="Times New Roman" w:hAnsi="Times New Roman" w:cs="Times New Roman"/>
+                <w:sz w:val="24"/>
+                <w:szCs w:val="28"/>
+                <w:lang w:val="en-CA"/>
+              </w:rPr>
+              <w:t xml:space="preserve">prediction when the estimated probability of error is </w:t>
             </w:r>
             <w:r>
               <w:rPr>
@@ -1120,27 +1145,7 @@
                 <w:szCs w:val="28"/>
                 <w:lang w:val="en-CA"/>
               </w:rPr>
-              <w:t xml:space="preserve">ax number of concurrent predictions the predictor </w:t>
-            </w:r>
-            <w:proofErr w:type="gramStart"/>
-            <w:r>
-              <w:rPr>
-                <w:rFonts w:ascii="Times New Roman" w:hAnsi="Times New Roman" w:cs="Times New Roman"/>
-                <w:sz w:val="24"/>
-                <w:szCs w:val="28"/>
-                <w:lang w:val="en-CA"/>
-              </w:rPr>
-              <w:t>is able to</w:t>
-            </w:r>
-            <w:proofErr w:type="gramEnd"/>
-            <w:r>
-              <w:rPr>
-                <w:rFonts w:ascii="Times New Roman" w:hAnsi="Times New Roman" w:cs="Times New Roman"/>
-                <w:sz w:val="24"/>
-                <w:szCs w:val="28"/>
-                <w:lang w:val="en-CA"/>
-              </w:rPr>
-              <w:t xml:space="preserve"> make and update.</w:t>
+              <w:t>ax number of concurrent predictions the predictor is able to make and update.</w:t>
             </w:r>
           </w:p>
         </w:tc>
@@ -1415,7 +1420,6 @@
                 <w:lang w:val="en-CA"/>
               </w:rPr>
             </w:pPr>
-            <w:proofErr w:type="spellStart"/>
             <w:r>
               <w:rPr>
                 <w:rFonts w:ascii="Times New Roman" w:hAnsi="Times New Roman" w:cs="Times New Roman"/>
@@ -1425,7 +1429,6 @@
               </w:rPr>
               <w:t>clk_i</w:t>
             </w:r>
-            <w:proofErr w:type="spellEnd"/>
           </w:p>
         </w:tc>
         <w:tc>
@@ -1523,7 +1526,6 @@
                 <w:lang w:val="en-CA"/>
               </w:rPr>
             </w:pPr>
-            <w:proofErr w:type="spellStart"/>
             <w:r>
               <w:rPr>
                 <w:rFonts w:ascii="Times New Roman" w:hAnsi="Times New Roman" w:cs="Times New Roman"/>
@@ -1533,7 +1535,6 @@
               </w:rPr>
               <w:t>rst_i</w:t>
             </w:r>
-            <w:proofErr w:type="spellEnd"/>
           </w:p>
         </w:tc>
         <w:tc>
@@ -1631,7 +1632,6 @@
                 <w:lang w:val="en-CA"/>
               </w:rPr>
             </w:pPr>
-            <w:proofErr w:type="spellStart"/>
             <w:r>
               <w:rPr>
                 <w:rFonts w:ascii="Times New Roman" w:hAnsi="Times New Roman" w:cs="Times New Roman"/>
@@ -1641,7 +1641,6 @@
               </w:rPr>
               <w:t>fw_pc_i</w:t>
             </w:r>
-            <w:proofErr w:type="spellEnd"/>
           </w:p>
         </w:tc>
         <w:tc>
@@ -1785,7 +1784,6 @@
                 <w:lang w:val="en-CA"/>
               </w:rPr>
             </w:pPr>
-            <w:proofErr w:type="spellStart"/>
             <w:r>
               <w:rPr>
                 <w:rFonts w:ascii="Times New Roman" w:hAnsi="Times New Roman" w:cs="Times New Roman"/>
@@ -1795,7 +1793,6 @@
               </w:rPr>
               <w:t>fw_valid_i</w:t>
             </w:r>
-            <w:proofErr w:type="spellEnd"/>
           </w:p>
         </w:tc>
         <w:tc>
@@ -1912,7 +1909,6 @@
                 <w:lang w:val="en-CA"/>
               </w:rPr>
             </w:pPr>
-            <w:proofErr w:type="spellStart"/>
             <w:r>
               <w:rPr>
                 <w:rFonts w:ascii="Times New Roman" w:hAnsi="Times New Roman" w:cs="Times New Roman"/>
@@ -1922,7 +1918,6 @@
               </w:rPr>
               <w:t>pred_pc_o</w:t>
             </w:r>
-            <w:proofErr w:type="spellEnd"/>
           </w:p>
         </w:tc>
         <w:tc>
@@ -2045,27 +2040,7 @@
                 <w:szCs w:val="28"/>
                 <w:lang w:val="en-CA"/>
               </w:rPr>
-              <w:t xml:space="preserve">C of the instruction of which the output prediction result is for. The same as </w:t>
-            </w:r>
-            <w:proofErr w:type="spellStart"/>
-            <w:r>
-              <w:rPr>
-                <w:rFonts w:ascii="Times New Roman" w:hAnsi="Times New Roman" w:cs="Times New Roman"/>
-                <w:sz w:val="24"/>
-                <w:szCs w:val="28"/>
-                <w:lang w:val="en-CA"/>
-              </w:rPr>
-              <w:t>fw_pc_i</w:t>
-            </w:r>
-            <w:proofErr w:type="spellEnd"/>
-            <w:r>
-              <w:rPr>
-                <w:rFonts w:ascii="Times New Roman" w:hAnsi="Times New Roman" w:cs="Times New Roman"/>
-                <w:sz w:val="24"/>
-                <w:szCs w:val="28"/>
-                <w:lang w:val="en-CA"/>
-              </w:rPr>
-              <w:t xml:space="preserve"> delay matched with prediction result output path</w:t>
+              <w:t>C of the instruction of which the output prediction result is for. The same as fw_pc_i delay matched with prediction result output path</w:t>
             </w:r>
           </w:p>
         </w:tc>
@@ -2086,7 +2061,6 @@
                 <w:lang w:val="en-CA"/>
               </w:rPr>
             </w:pPr>
-            <w:proofErr w:type="spellStart"/>
             <w:r>
               <w:rPr>
                 <w:rFonts w:ascii="Times New Roman" w:hAnsi="Times New Roman" w:cs="Times New Roman"/>
@@ -2096,7 +2070,6 @@
               </w:rPr>
               <w:t>pred_result_o</w:t>
             </w:r>
-            <w:proofErr w:type="spellEnd"/>
           </w:p>
         </w:tc>
         <w:tc>
@@ -2204,7 +2177,6 @@
                 <w:lang w:val="en-CA"/>
               </w:rPr>
             </w:pPr>
-            <w:proofErr w:type="spellStart"/>
             <w:r>
               <w:rPr>
                 <w:rFonts w:ascii="Times New Roman" w:hAnsi="Times New Roman" w:cs="Times New Roman" w:hint="eastAsia"/>
@@ -2223,7 +2195,6 @@
               </w:rPr>
               <w:t>red_conf</w:t>
             </w:r>
-            <w:proofErr w:type="spellEnd"/>
             <w:r>
               <w:rPr>
                 <w:rFonts w:ascii="Times New Roman" w:hAnsi="Times New Roman" w:cs="Times New Roman"/>
@@ -2319,36 +2290,16 @@
                 <w:szCs w:val="28"/>
                 <w:lang w:val="en-CA"/>
               </w:rPr>
-              <w:t xml:space="preserve">ndicates if </w:t>
-            </w:r>
-            <w:proofErr w:type="spellStart"/>
-            <w:r>
-              <w:rPr>
-                <w:rFonts w:ascii="Times New Roman" w:hAnsi="Times New Roman" w:cs="Times New Roman"/>
-                <w:sz w:val="24"/>
-                <w:szCs w:val="28"/>
-                <w:lang w:val="en-CA"/>
-              </w:rPr>
-              <w:t>pred_conf</w:t>
-            </w:r>
-            <w:r>
-              <w:rPr>
-                <w:rFonts w:ascii="Times New Roman" w:hAnsi="Times New Roman" w:cs="Times New Roman"/>
-                <w:sz w:val="24"/>
-                <w:szCs w:val="28"/>
-                <w:lang w:val="en-CA"/>
-              </w:rPr>
-              <w:t>_o</w:t>
-            </w:r>
-            <w:proofErr w:type="spellEnd"/>
-            <w:r>
-              <w:rPr>
-                <w:rFonts w:ascii="Times New Roman" w:hAnsi="Times New Roman" w:cs="Times New Roman"/>
-                <w:sz w:val="24"/>
-                <w:szCs w:val="28"/>
-                <w:lang w:val="en-CA"/>
-              </w:rPr>
-              <w:t xml:space="preserve"> has been </w:t>
+              <w:t>ndicates if pred_conf</w:t>
+            </w:r>
+            <w:r>
+              <w:rPr>
+                <w:rFonts w:ascii="Times New Roman" w:hAnsi="Times New Roman" w:cs="Times New Roman"/>
+                <w:sz w:val="24"/>
+                <w:szCs w:val="28"/>
+                <w:lang w:val="en-CA"/>
+              </w:rPr>
+              <w:t xml:space="preserve">_o has been </w:t>
             </w:r>
             <w:r>
               <w:rPr>
@@ -2378,7 +2329,6 @@
                 <w:lang w:val="en-CA"/>
               </w:rPr>
             </w:pPr>
-            <w:proofErr w:type="spellStart"/>
             <w:r>
               <w:rPr>
                 <w:rFonts w:ascii="Times New Roman" w:hAnsi="Times New Roman" w:cs="Times New Roman"/>
@@ -2388,7 +2338,6 @@
               </w:rPr>
               <w:t>pred_valid_o</w:t>
             </w:r>
-            <w:proofErr w:type="spellEnd"/>
           </w:p>
         </w:tc>
         <w:tc>
@@ -2487,7 +2436,6 @@
                 <w:lang w:val="en-CA"/>
               </w:rPr>
             </w:pPr>
-            <w:proofErr w:type="spellStart"/>
             <w:r>
               <w:rPr>
                 <w:rFonts w:ascii="Times New Roman" w:hAnsi="Times New Roman" w:cs="Times New Roman"/>
@@ -2497,7 +2445,6 @@
               </w:rPr>
               <w:t>fb_pc_i</w:t>
             </w:r>
-            <w:proofErr w:type="spellEnd"/>
           </w:p>
         </w:tc>
         <w:tc>
@@ -2623,7 +2570,6 @@
                 <w:lang w:val="en-CA"/>
               </w:rPr>
             </w:pPr>
-            <w:proofErr w:type="spellStart"/>
             <w:r>
               <w:rPr>
                 <w:rFonts w:ascii="Times New Roman" w:hAnsi="Times New Roman" w:cs="Times New Roman"/>
@@ -2633,7 +2579,6 @@
               </w:rPr>
               <w:t>fb_actual_i</w:t>
             </w:r>
-            <w:proofErr w:type="spellEnd"/>
           </w:p>
         </w:tc>
         <w:tc>
@@ -2741,7 +2686,6 @@
                 <w:lang w:val="en-CA"/>
               </w:rPr>
             </w:pPr>
-            <w:proofErr w:type="spellStart"/>
             <w:r>
               <w:rPr>
                 <w:rFonts w:ascii="Times New Roman" w:hAnsi="Times New Roman" w:cs="Times New Roman"/>
@@ -2751,7 +2695,6 @@
               </w:rPr>
               <w:t>fb_mispredict_i</w:t>
             </w:r>
-            <w:proofErr w:type="spellEnd"/>
           </w:p>
         </w:tc>
         <w:tc>
@@ -2838,27 +2781,7 @@
                 <w:szCs w:val="28"/>
                 <w:lang w:val="en-CA"/>
               </w:rPr>
-              <w:t xml:space="preserve">the prediction of </w:t>
-            </w:r>
-            <w:proofErr w:type="spellStart"/>
-            <w:r>
-              <w:rPr>
-                <w:rFonts w:ascii="Times New Roman" w:hAnsi="Times New Roman" w:cs="Times New Roman"/>
-                <w:sz w:val="24"/>
-                <w:szCs w:val="28"/>
-                <w:lang w:val="en-CA"/>
-              </w:rPr>
-              <w:t>fb_pc_i</w:t>
-            </w:r>
-            <w:proofErr w:type="spellEnd"/>
-            <w:r>
-              <w:rPr>
-                <w:rFonts w:ascii="Times New Roman" w:hAnsi="Times New Roman" w:cs="Times New Roman"/>
-                <w:sz w:val="24"/>
-                <w:szCs w:val="28"/>
-                <w:lang w:val="en-CA"/>
-              </w:rPr>
-              <w:t xml:space="preserve"> was wrong</w:t>
+              <w:t>the prediction of fb_pc_i was wrong</w:t>
             </w:r>
           </w:p>
         </w:tc>
@@ -2879,7 +2802,6 @@
                 <w:lang w:val="en-CA"/>
               </w:rPr>
             </w:pPr>
-            <w:proofErr w:type="spellStart"/>
             <w:r>
               <w:rPr>
                 <w:rFonts w:ascii="Times New Roman" w:hAnsi="Times New Roman" w:cs="Times New Roman"/>
@@ -2889,7 +2811,6 @@
               </w:rPr>
               <w:t>fb_valid_i</w:t>
             </w:r>
-            <w:proofErr w:type="spellEnd"/>
           </w:p>
         </w:tc>
         <w:tc>
@@ -3095,19 +3016,26 @@
           <w:szCs w:val="28"/>
           <w:lang w:val="en-CA"/>
         </w:rPr>
-        <w:t xml:space="preserve">The predictor shall index the last-value table using the </w:t>
-      </w:r>
-      <w:proofErr w:type="spellStart"/>
-      <w:r>
-        <w:rPr>
-          <w:rFonts w:ascii="Times New Roman" w:hAnsi="Times New Roman" w:cs="Times New Roman"/>
-          <w:sz w:val="24"/>
-          <w:szCs w:val="28"/>
-          <w:lang w:val="en-CA"/>
-        </w:rPr>
-        <w:t>fw_pc_i</w:t>
-      </w:r>
-      <w:proofErr w:type="spellEnd"/>
+        <w:t>The predictor shall index the last-value table</w:t>
+      </w:r>
+      <w:r>
+        <w:rPr>
+          <w:rFonts w:ascii="Times New Roman" w:hAnsi="Times New Roman" w:cs="Times New Roman"/>
+          <w:sz w:val="24"/>
+          <w:szCs w:val="28"/>
+          <w:lang w:val="en-CA"/>
+        </w:rPr>
+        <w:t xml:space="preserve"> and the confidence table</w:t>
+      </w:r>
+      <w:r>
+        <w:rPr>
+          <w:rFonts w:ascii="Times New Roman" w:hAnsi="Times New Roman" w:cs="Times New Roman"/>
+          <w:sz w:val="24"/>
+          <w:szCs w:val="28"/>
+          <w:lang w:val="en-CA"/>
+        </w:rPr>
+        <w:t xml:space="preserve"> using the fw_pc_i</w:t>
+      </w:r>
       <w:r>
         <w:rPr>
           <w:rFonts w:ascii="Times New Roman" w:hAnsi="Times New Roman" w:cs="Times New Roman"/>
@@ -3214,27 +3142,7 @@
           <w:szCs w:val="28"/>
           <w:lang w:val="en-CA"/>
         </w:rPr>
-        <w:t xml:space="preserve"> </w:t>
-      </w:r>
-      <w:proofErr w:type="spellStart"/>
-      <w:r>
-        <w:rPr>
-          <w:rFonts w:ascii="Times New Roman" w:hAnsi="Times New Roman" w:cs="Times New Roman"/>
-          <w:sz w:val="24"/>
-          <w:szCs w:val="28"/>
-          <w:lang w:val="en-CA"/>
-        </w:rPr>
-        <w:t>fw_valid_i</w:t>
-      </w:r>
-      <w:proofErr w:type="spellEnd"/>
-      <w:r>
-        <w:rPr>
-          <w:rFonts w:ascii="Times New Roman" w:hAnsi="Times New Roman" w:cs="Times New Roman"/>
-          <w:sz w:val="24"/>
-          <w:szCs w:val="28"/>
-          <w:lang w:val="en-CA"/>
-        </w:rPr>
-        <w:t xml:space="preserve"> is set.</w:t>
+        <w:t xml:space="preserve"> fw_valid_i is set.</w:t>
       </w:r>
     </w:p>
     <w:p>
@@ -3562,7 +3470,25 @@
           <w:szCs w:val="28"/>
           <w:lang w:val="en-CA"/>
         </w:rPr>
-        <w:t>When two updates try to write to the same entry, the block shall merge the two updates into one</w:t>
+        <w:t xml:space="preserve">When two </w:t>
+      </w:r>
+      <w:r>
+        <w:rPr>
+          <w:rFonts w:ascii="Times New Roman" w:hAnsi="Times New Roman" w:cs="Times New Roman"/>
+          <w:sz w:val="24"/>
+          <w:szCs w:val="28"/>
+          <w:lang w:val="en-CA"/>
+        </w:rPr>
+        <w:t xml:space="preserve">valid </w:t>
+      </w:r>
+      <w:r>
+        <w:rPr>
+          <w:rFonts w:ascii="Times New Roman" w:hAnsi="Times New Roman" w:cs="Times New Roman"/>
+          <w:sz w:val="24"/>
+          <w:szCs w:val="28"/>
+          <w:lang w:val="en-CA"/>
+        </w:rPr>
+        <w:t>updates try to write to the same entry, the block shall merge the two updates into one</w:t>
       </w:r>
       <w:r>
         <w:rPr>
@@ -3708,7 +3634,6 @@
         </w:rPr>
         <w:t xml:space="preserve"> and store it for the output </w:t>
       </w:r>
-      <w:proofErr w:type="spellStart"/>
       <w:r>
         <w:rPr>
           <w:rFonts w:ascii="Times New Roman" w:hAnsi="Times New Roman" w:cs="Times New Roman"/>
@@ -3727,7 +3652,6 @@
         </w:rPr>
         <w:t>_conf_o</w:t>
       </w:r>
-      <w:proofErr w:type="spellEnd"/>
       <w:r>
         <w:rPr>
           <w:rFonts w:ascii="Times New Roman" w:hAnsi="Times New Roman" w:cs="Times New Roman"/>
@@ -3881,7 +3805,6 @@
         </w:rPr>
         <w:t xml:space="preserve">he C model shall be </w:t>
       </w:r>
-      <w:proofErr w:type="gramStart"/>
       <w:r>
         <w:rPr>
           <w:rFonts w:ascii="Times New Roman" w:hAnsi="Times New Roman" w:cs="Times New Roman"/>
@@ -3891,7 +3814,6 @@
         </w:rPr>
         <w:t>bit-accurate</w:t>
       </w:r>
-      <w:proofErr w:type="gramEnd"/>
       <w:r>
         <w:rPr>
           <w:rFonts w:ascii="Times New Roman" w:hAnsi="Times New Roman" w:cs="Times New Roman"/>
@@ -3962,47 +3884,7 @@
           <w:szCs w:val="28"/>
           <w:lang w:val="en-CA"/>
         </w:rPr>
-        <w:t>, and randomized input valid signals (</w:t>
-      </w:r>
-      <w:proofErr w:type="spellStart"/>
-      <w:r>
-        <w:rPr>
-          <w:rFonts w:ascii="Times New Roman" w:hAnsi="Times New Roman" w:cs="Times New Roman"/>
-          <w:sz w:val="24"/>
-          <w:szCs w:val="28"/>
-          <w:lang w:val="en-CA"/>
-        </w:rPr>
-        <w:t>fw_valid_i</w:t>
-      </w:r>
-      <w:proofErr w:type="spellEnd"/>
-      <w:r>
-        <w:rPr>
-          <w:rFonts w:ascii="Times New Roman" w:hAnsi="Times New Roman" w:cs="Times New Roman"/>
-          <w:sz w:val="24"/>
-          <w:szCs w:val="28"/>
-          <w:lang w:val="en-CA"/>
-        </w:rPr>
-        <w:t xml:space="preserve"> and </w:t>
-      </w:r>
-      <w:proofErr w:type="spellStart"/>
-      <w:r>
-        <w:rPr>
-          <w:rFonts w:ascii="Times New Roman" w:hAnsi="Times New Roman" w:cs="Times New Roman"/>
-          <w:sz w:val="24"/>
-          <w:szCs w:val="28"/>
-          <w:lang w:val="en-CA"/>
-        </w:rPr>
-        <w:t>fb_valid_i</w:t>
-      </w:r>
-      <w:proofErr w:type="spellEnd"/>
-      <w:r>
-        <w:rPr>
-          <w:rFonts w:ascii="Times New Roman" w:hAnsi="Times New Roman" w:cs="Times New Roman"/>
-          <w:sz w:val="24"/>
-          <w:szCs w:val="28"/>
-          <w:lang w:val="en-CA"/>
-        </w:rPr>
-        <w:t>).</w:t>
+        <w:t>, and randomized input valid signals (fw_valid_i and fb_valid_i).</w:t>
       </w:r>
     </w:p>
     <w:p>
@@ -4040,7 +3922,7 @@
 </file>
 
 <file path=word/numbering.xml><?xml version="1.0" encoding="utf-8"?>
-<w:numbering xmlns:wpc="http://schemas.microsoft.com/office/word/2010/wordprocessingCanvas" xmlns:cx="http://schemas.microsoft.com/office/drawing/2014/chartex" xmlns:cx1="http://schemas.microsoft.com/office/drawing/2015/9/8/chartex" xmlns:cx2="http://schemas.microsoft.com/office/drawing/2015/10/21/chartex" xmlns:cx3="http://schemas.microsoft.com/office/drawing/2016/5/9/chartex" xmlns:cx4="http://schemas.microsoft.com/office/drawing/2016/5/10/chartex" xmlns:cx5="http://schemas.microsoft.com/office/drawing/2016/5/11/chartex" xmlns:cx6="http://schemas.microsoft.com/office/drawing/2016/5/12/chartex" xmlns:cx7="http://schemas.microsoft.com/office/drawing/2016/5/13/chartex" xmlns:cx8="http://schemas.microsoft.com/office/drawing/2016/5/14/chartex" xmlns:mc="http://schemas.openxmlformats.org/markup-compatibility/2006" xmlns:aink="http://schemas.microsoft.com/office/drawing/2016/ink" xmlns:am3d="http://schemas.microsoft.com/office/drawing/2017/model3d" xmlns:o="urn:schemas-microsoft-com:office:office" xmlns:r="http://schemas.openxmlformats.org/officeDocument/2006/relationships" xmlns:m="http://schemas.openxmlformats.org/officeDocument/2006/math" xmlns:v="urn:schemas-microsoft-com:vml" xmlns:wp14="http://schemas.microsoft.com/office/word/2010/wordprocessingDrawing" xmlns:wp="http://schemas.openxmlformats.org/drawingml/2006/wordprocessingDrawing" xmlns:w10="urn:schemas-microsoft-com:office:word" xmlns:w="http://schemas.openxmlformats.org/wordprocessingml/2006/main" xmlns:w14="http://schemas.microsoft.com/office/word/2010/wordml" xmlns:w15="http://schemas.microsoft.com/office/word/2012/wordml" xmlns:w16cex="http://schemas.microsoft.com/office/word/2018/wordml/cex" xmlns:w16cid="http://schemas.microsoft.com/office/word/2016/wordml/cid" xmlns:w16="http://schemas.microsoft.com/office/word/2018/wordml" xmlns:w16se="http://schemas.microsoft.com/office/word/2015/wordml/symex" xmlns:wpg="http://schemas.microsoft.com/office/word/2010/wordprocessingGroup" xmlns:wpi="http://schemas.microsoft.com/office/word/2010/wordprocessingInk" xmlns:wne="http://schemas.microsoft.com/office/word/2006/wordml" xmlns:wps="http://schemas.microsoft.com/office/word/2010/wordprocessingShape" mc:Ignorable="w14 w15 w16se w16cid w16 w16cex wp14">
+<w:numbering xmlns:wpc="http://schemas.microsoft.com/office/word/2010/wordprocessingCanvas" xmlns:cx="http://schemas.microsoft.com/office/drawing/2014/chartex" xmlns:cx1="http://schemas.microsoft.com/office/drawing/2015/9/8/chartex" xmlns:cx2="http://schemas.microsoft.com/office/drawing/2015/10/21/chartex" xmlns:cx3="http://schemas.microsoft.com/office/drawing/2016/5/9/chartex" xmlns:cx4="http://schemas.microsoft.com/office/drawing/2016/5/10/chartex" xmlns:cx5="http://schemas.microsoft.com/office/drawing/2016/5/11/chartex" xmlns:cx6="http://schemas.microsoft.com/office/drawing/2016/5/12/chartex" xmlns:cx7="http://schemas.microsoft.com/office/drawing/2016/5/13/chartex" xmlns:cx8="http://schemas.microsoft.com/office/drawing/2016/5/14/chartex" xmlns:mc="http://schemas.openxmlformats.org/markup-compatibility/2006" xmlns:aink="http://schemas.microsoft.com/office/drawing/2016/ink" xmlns:am3d="http://schemas.microsoft.com/office/drawing/2017/model3d" xmlns:o="urn:schemas-microsoft-com:office:office" xmlns:r="http://schemas.openxmlformats.org/officeDocument/2006/relationships" xmlns:m="http://schemas.openxmlformats.org/officeDocument/2006/math" xmlns:v="urn:schemas-microsoft-com:vml" xmlns:wp14="http://schemas.microsoft.com/office/word/2010/wordprocessingDrawing" xmlns:wp="http://schemas.openxmlformats.org/drawingml/2006/wordprocessingDrawing" xmlns:w10="urn:schemas-microsoft-com:office:word" xmlns:w="http://schemas.openxmlformats.org/wordprocessingml/2006/main" xmlns:w14="http://schemas.microsoft.com/office/word/2010/wordml" xmlns:w15="http://schemas.microsoft.com/office/word/2012/wordml" xmlns:w16cex="http://schemas.microsoft.com/office/word/2018/wordml/cex" xmlns:w16cid="http://schemas.microsoft.com/office/word/2016/wordml/cid" xmlns:w16="http://schemas.microsoft.com/office/word/2018/wordml" xmlns:w16sdtdh="http://schemas.microsoft.com/office/word/2020/wordml/sdtdatahash" xmlns:w16se="http://schemas.microsoft.com/office/word/2015/wordml/symex" xmlns:wpg="http://schemas.microsoft.com/office/word/2010/wordprocessingGroup" xmlns:wpi="http://schemas.microsoft.com/office/word/2010/wordprocessingInk" xmlns:wne="http://schemas.microsoft.com/office/word/2006/wordml" xmlns:wps="http://schemas.microsoft.com/office/word/2010/wordprocessingShape" mc:Ignorable="w14 w15 w16se w16cid w16 w16cex w16sdtdh wp14">
   <w:abstractNum w:abstractNumId="0" w15:restartNumberingAfterBreak="0">
     <w:nsid w:val="0B6C6EF8"/>
     <w:multiLevelType w:val="multilevel"/>
@@ -4640,7 +4522,7 @@
 </file>
 
 <file path=word/styles.xml><?xml version="1.0" encoding="utf-8"?>
-<w:styles xmlns:mc="http://schemas.openxmlformats.org/markup-compatibility/2006" xmlns:r="http://schemas.openxmlformats.org/officeDocument/2006/relationships" xmlns:w="http://schemas.openxmlformats.org/wordprocessingml/2006/main" xmlns:w14="http://schemas.microsoft.com/office/word/2010/wordml" xmlns:w15="http://schemas.microsoft.com/office/word/2012/wordml" xmlns:w16cex="http://schemas.microsoft.com/office/word/2018/wordml/cex" xmlns:w16cid="http://schemas.microsoft.com/office/word/2016/wordml/cid" xmlns:w16="http://schemas.microsoft.com/office/word/2018/wordml" xmlns:w16se="http://schemas.microsoft.com/office/word/2015/wordml/symex" mc:Ignorable="w14 w15 w16se w16cid w16 w16cex">
+<w:styles xmlns:mc="http://schemas.openxmlformats.org/markup-compatibility/2006" xmlns:r="http://schemas.openxmlformats.org/officeDocument/2006/relationships" xmlns:w="http://schemas.openxmlformats.org/wordprocessingml/2006/main" xmlns:w14="http://schemas.microsoft.com/office/word/2010/wordml" xmlns:w15="http://schemas.microsoft.com/office/word/2012/wordml" xmlns:w16cex="http://schemas.microsoft.com/office/word/2018/wordml/cex" xmlns:w16cid="http://schemas.microsoft.com/office/word/2016/wordml/cid" xmlns:w16="http://schemas.microsoft.com/office/word/2018/wordml" xmlns:w16sdtdh="http://schemas.microsoft.com/office/word/2020/wordml/sdtdatahash" xmlns:w16se="http://schemas.microsoft.com/office/word/2015/wordml/symex" mc:Ignorable="w14 w15 w16se w16cid w16 w16cex w16sdtdh">
   <w:docDefaults>
     <w:rPrDefault>
       <w:rPr>

</xml_diff>

<commit_message>
Updated baseline cmodel and specs
</commit_message>
<xml_diff>
--- a/vp/baseline/doc/baseline_specification.docx
+++ b/vp/baseline/doc/baseline_specification.docx
@@ -2417,6 +2417,42 @@
               </w:rPr>
               <w:t>etermines if the prediction output is valid and usable</w:t>
             </w:r>
+            <w:r>
+              <w:rPr>
+                <w:rFonts w:ascii="Times New Roman" w:hAnsi="Times New Roman" w:cs="Times New Roman"/>
+                <w:sz w:val="24"/>
+                <w:szCs w:val="28"/>
+                <w:lang w:val="en-CA"/>
+              </w:rPr>
+              <w:t xml:space="preserve">. </w:t>
+            </w:r>
+            <w:r>
+              <w:rPr>
+                <w:rFonts w:ascii="Times New Roman" w:hAnsi="Times New Roman" w:cs="Times New Roman"/>
+                <w:sz w:val="24"/>
+                <w:szCs w:val="28"/>
+                <w:lang w:val="en-CA"/>
+              </w:rPr>
+              <w:t>The same as fw_</w:t>
+            </w:r>
+            <w:r>
+              <w:rPr>
+                <w:rFonts w:ascii="Times New Roman" w:hAnsi="Times New Roman" w:cs="Times New Roman"/>
+                <w:sz w:val="24"/>
+                <w:szCs w:val="28"/>
+                <w:lang w:val="en-CA"/>
+              </w:rPr>
+              <w:t>valid</w:t>
+            </w:r>
+            <w:r>
+              <w:rPr>
+                <w:rFonts w:ascii="Times New Roman" w:hAnsi="Times New Roman" w:cs="Times New Roman"/>
+                <w:sz w:val="24"/>
+                <w:szCs w:val="28"/>
+                <w:lang w:val="en-CA"/>
+              </w:rPr>
+              <w:t>_i delay matched with prediction result output path</w:t>
+            </w:r>
           </w:p>
         </w:tc>
       </w:tr>
@@ -3079,7 +3115,25 @@
           <w:szCs w:val="28"/>
           <w:lang w:val="en-CA"/>
         </w:rPr>
-        <w:t>The predictor shall use the table’s output as the prediction result.</w:t>
+        <w:t>The predictor shall use the table</w:t>
+      </w:r>
+      <w:r>
+        <w:rPr>
+          <w:rFonts w:ascii="Times New Roman" w:hAnsi="Times New Roman" w:cs="Times New Roman"/>
+          <w:sz w:val="24"/>
+          <w:szCs w:val="28"/>
+          <w:lang w:val="en-CA"/>
+        </w:rPr>
+        <w:t>s</w:t>
+      </w:r>
+      <w:r>
+        <w:rPr>
+          <w:rFonts w:ascii="Times New Roman" w:hAnsi="Times New Roman" w:cs="Times New Roman"/>
+          <w:sz w:val="24"/>
+          <w:szCs w:val="28"/>
+          <w:lang w:val="en-CA"/>
+        </w:rPr>
+        <w:t>’ output as the prediction result.</w:t>
       </w:r>
     </w:p>
     <w:p>

</xml_diff>

<commit_message>
Updated baseline specs and signals_notes.txt
</commit_message>
<xml_diff>
--- a/vp/baseline/doc/baseline_specification.docx
+++ b/vp/baseline/doc/baseline_specification.docx
@@ -2424,34 +2424,7 @@
                 <w:szCs w:val="28"/>
                 <w:lang w:val="en-CA"/>
               </w:rPr>
-              <w:t xml:space="preserve">. </w:t>
-            </w:r>
-            <w:r>
-              <w:rPr>
-                <w:rFonts w:ascii="Times New Roman" w:hAnsi="Times New Roman" w:cs="Times New Roman"/>
-                <w:sz w:val="24"/>
-                <w:szCs w:val="28"/>
-                <w:lang w:val="en-CA"/>
-              </w:rPr>
-              <w:t>The same as fw_</w:t>
-            </w:r>
-            <w:r>
-              <w:rPr>
-                <w:rFonts w:ascii="Times New Roman" w:hAnsi="Times New Roman" w:cs="Times New Roman"/>
-                <w:sz w:val="24"/>
-                <w:szCs w:val="28"/>
-                <w:lang w:val="en-CA"/>
-              </w:rPr>
-              <w:t>valid</w:t>
-            </w:r>
-            <w:r>
-              <w:rPr>
-                <w:rFonts w:ascii="Times New Roman" w:hAnsi="Times New Roman" w:cs="Times New Roman"/>
-                <w:sz w:val="24"/>
-                <w:szCs w:val="28"/>
-                <w:lang w:val="en-CA"/>
-              </w:rPr>
-              <w:t>_i delay matched with prediction result output path</w:t>
+              <w:t>. The same as fw_valid_i delay matched with prediction result output path</w:t>
             </w:r>
           </w:p>
         </w:tc>
@@ -3867,6 +3840,15 @@
           <w:lang w:val="en-CA"/>
         </w:rPr>
         <w:t>bit-accurate</w:t>
+      </w:r>
+      <w:r>
+        <w:rPr>
+          <w:rFonts w:ascii="Times New Roman" w:hAnsi="Times New Roman" w:cs="Times New Roman"/>
+          <w:sz w:val="24"/>
+          <w:szCs w:val="28"/>
+          <w:lang w:val="en-CA"/>
+        </w:rPr>
+        <w:t xml:space="preserve"> and cycle-accurate</w:t>
       </w:r>
       <w:r>
         <w:rPr>

</xml_diff>